<commit_message>
arrumando para funcionar com uma ou mais votações
</commit_message>
<xml_diff>
--- a/word/Votação 1Plenário 16_05_2023.docx
+++ b/word/Votação 1Plenário 16_05_2023.docx
@@ -29,6 +29,11 @@
       <w:r>
         <w:br/>
         <w:t>Votação nominal da PEC nº 162/2019, nos termos do Parecer, com adequação redacional de Plenário (1º Turno).</w:t>
+      </w:r>
+    </w:p>
+    <w:p>
+      <w:r>
+        <w:br/>
       </w:r>
     </w:p>
     <w:tbl>

</xml_diff>